<commit_message>
tables with pca, chi and var data
</commit_message>
<xml_diff>
--- a/reports/zad3/Task3.docx
+++ b/reports/zad3/Task3.docx
@@ -106,7 +106,13 @@
       </w:pPr>
       <w:bookmarkStart w:id="0" w:name="_Hlk35452398"/>
       <w:r>
-        <w:t xml:space="preserve">Zadanie zostało zrealizowane przy użyciu języka Python w wersji 3.7, z wykorzystaniem bibliotek: </w:t>
+        <w:t>Zadanie zostało zrealizowane przy użyciu języka Python w wersji 3.</w:t>
+      </w:r>
+      <w:r>
+        <w:t>8.2</w:t>
+      </w:r>
+      <w:r>
+        <w:t xml:space="preserve">, z wykorzystaniem bibliotek: </w:t>
       </w:r>
       <w:r>
         <w:rPr>
@@ -186,10 +192,7 @@
     </w:p>
     <w:p>
       <w:r>
-        <w:t xml:space="preserve">Zbiór zawiera </w:t>
-      </w:r>
-      <w:r>
-        <w:t xml:space="preserve">trzy zestawy cech na obraz: </w:t>
+        <w:t xml:space="preserve">Zbiór zawiera trzy zestawy cech na obraz: </w:t>
       </w:r>
     </w:p>
     <w:p>
@@ -200,7 +203,10 @@
         </w:numPr>
       </w:pPr>
       <w:r>
-        <w:t xml:space="preserve">ciągły deskryptor kształtu, </w:t>
+        <w:t>ciągły deskryptor kształtu</w:t>
+      </w:r>
+      <w:r>
+        <w:t xml:space="preserve"> </w:t>
       </w:r>
       <w:r>
         <w:t xml:space="preserve">(ang. </w:t>
@@ -238,6 +244,9 @@
       <w:r>
         <w:t>)</w:t>
       </w:r>
+      <w:r>
+        <w:t>,</w:t>
+      </w:r>
     </w:p>
     <w:p>
       <w:pPr>
@@ -285,6 +294,9 @@
       <w:r>
         <w:t>)</w:t>
       </w:r>
+      <w:r>
+        <w:t>,</w:t>
+      </w:r>
     </w:p>
     <w:p>
       <w:pPr>
@@ -321,22 +333,21 @@
           <w:b/>
           <w:bCs/>
         </w:rPr>
-        <w:t>_</w:t>
-      </w:r>
-      <w:r>
-        <w:rPr>
-          <w:b/>
-          <w:bCs/>
-        </w:rPr>
-        <w:t>X</w:t>
+        <w:t>_X</w:t>
       </w:r>
       <w:r>
         <w:t>)</w:t>
+      </w:r>
+      <w:r>
+        <w:t>,</w:t>
       </w:r>
     </w:p>
     <w:p>
       <w:r>
-        <w:t>Gdzie x to liczba od 1 do 64.</w:t>
+        <w:t>g</w:t>
+      </w:r>
+      <w:r>
+        <w:t>dzie x to liczba od 1 do 64.</w:t>
       </w:r>
     </w:p>
     <w:p>
@@ -366,6 +377,656 @@
       </w:pPr>
       <w:r>
         <w:t>Klasyfikacja</w:t>
+      </w:r>
+    </w:p>
+    <w:p>
+      <w:r>
+        <w:t>Do zrealizowania pierwszej części zadania wykorzystaliśmy n</w:t>
+      </w:r>
+      <w:r>
+        <w:t>aiwny klasyfikator Bayesa</w:t>
+      </w:r>
+      <w:r>
+        <w:t>. Podczas eksperymentów zestawiliśmy ze sobą skuteczność (miara dokładności) oraz procent treningowy (czyli jaka cześć zbioru posłużyła za zbiór treningowy).</w:t>
+      </w:r>
+      <w:r>
+        <w:t xml:space="preserve"> </w:t>
+      </w:r>
+    </w:p>
+    <w:p>
+      <w:r>
+        <w:t>Klasyfikacja została przeprowadzona dla następujących wartości części treningowej: 60</w:t>
+      </w:r>
+      <w:bookmarkStart w:id="1" w:name="_Hlk41831091"/>
+      <w:r>
+        <w:t>%</w:t>
+      </w:r>
+      <w:bookmarkEnd w:id="1"/>
+      <w:r>
+        <w:t>, 65%, 70</w:t>
+      </w:r>
+      <w:r>
+        <w:t>%</w:t>
+      </w:r>
+      <w:r>
+        <w:t>, 75</w:t>
+      </w:r>
+      <w:r>
+        <w:t>%</w:t>
+      </w:r>
+      <w:r>
+        <w:t>, 80</w:t>
+      </w:r>
+      <w:r>
+        <w:t>%</w:t>
+      </w:r>
+      <w:r>
+        <w:t>, 85</w:t>
+      </w:r>
+      <w:r>
+        <w:t>%</w:t>
+      </w:r>
+      <w:r>
+        <w:t xml:space="preserve"> oraz</w:t>
+      </w:r>
+      <w:r>
+        <w:t xml:space="preserve"> 90</w:t>
+      </w:r>
+      <w:r>
+        <w:t>%</w:t>
+      </w:r>
+      <w:r>
+        <w:t xml:space="preserve"> całego zbioru</w:t>
+      </w:r>
+      <w:r>
+        <w:t>.</w:t>
+      </w:r>
+    </w:p>
+    <w:p>
+      <w:r>
+        <w:t>Do klasyfikacji został użyty pełen zbiór</w:t>
+      </w:r>
+      <w:r>
+        <w:t>,</w:t>
+      </w:r>
+      <w:r>
+        <w:t xml:space="preserve"> </w:t>
+      </w:r>
+      <w:r>
+        <w:t>a także zbiory zredukowane do dwóch cech z wykorzystaniem analizy głównych składowych, wyboru największej i najmniejszej wariancji oraz selekcji testem niezależności chi-kwadrat.</w:t>
+      </w:r>
+    </w:p>
+    <w:p/>
+    <w:p>
+      <w:pPr>
+        <w:pStyle w:val="Maebezodstpu"/>
+        <w:rPr>
+          <w:b/>
+          <w:bCs/>
+          <w:sz w:val="20"/>
+          <w:szCs w:val="20"/>
+        </w:rPr>
+      </w:pPr>
+      <w:r>
+        <w:rPr>
+          <w:b/>
+          <w:bCs/>
+          <w:sz w:val="20"/>
+          <w:szCs w:val="20"/>
+        </w:rPr>
+        <w:t xml:space="preserve">Tabela </w:t>
+      </w:r>
+      <w:r>
+        <w:rPr>
+          <w:b/>
+          <w:bCs/>
+          <w:sz w:val="20"/>
+          <w:szCs w:val="20"/>
+        </w:rPr>
+        <w:fldChar w:fldCharType="begin"/>
+      </w:r>
+      <w:r>
+        <w:rPr>
+          <w:b/>
+          <w:bCs/>
+          <w:sz w:val="20"/>
+          <w:szCs w:val="20"/>
+        </w:rPr>
+        <w:instrText xml:space="preserve"> SEQ Tabela \* ARABIC </w:instrText>
+      </w:r>
+      <w:r>
+        <w:rPr>
+          <w:b/>
+          <w:bCs/>
+          <w:sz w:val="20"/>
+          <w:szCs w:val="20"/>
+        </w:rPr>
+        <w:fldChar w:fldCharType="separate"/>
+      </w:r>
+      <w:r>
+        <w:rPr>
+          <w:b/>
+          <w:bCs/>
+          <w:noProof/>
+          <w:sz w:val="20"/>
+          <w:szCs w:val="20"/>
+        </w:rPr>
+        <w:t>1</w:t>
+      </w:r>
+      <w:r>
+        <w:rPr>
+          <w:b/>
+          <w:bCs/>
+          <w:sz w:val="20"/>
+          <w:szCs w:val="20"/>
+        </w:rPr>
+        <w:fldChar w:fldCharType="end"/>
+      </w:r>
+      <w:r>
+        <w:rPr>
+          <w:b/>
+          <w:bCs/>
+          <w:sz w:val="20"/>
+          <w:szCs w:val="20"/>
+        </w:rPr>
+        <w:t>.</w:t>
+      </w:r>
+      <w:r>
+        <w:rPr>
+          <w:sz w:val="20"/>
+          <w:szCs w:val="20"/>
+        </w:rPr>
+        <w:t xml:space="preserve"> </w:t>
+      </w:r>
+      <w:r>
+        <w:rPr>
+          <w:sz w:val="20"/>
+          <w:szCs w:val="20"/>
+        </w:rPr>
+        <w:t>Cechy wybrane przy redukcji cech</w:t>
+      </w:r>
+    </w:p>
+    <w:tbl>
+      <w:tblPr>
+        <w:tblW w:w="9072" w:type="dxa"/>
+        <w:jc w:val="center"/>
+        <w:tblBorders>
+          <w:top w:val="single" w:sz="4" w:space="0" w:color="auto"/>
+          <w:left w:val="single" w:sz="4" w:space="0" w:color="auto"/>
+          <w:bottom w:val="single" w:sz="4" w:space="0" w:color="auto"/>
+          <w:right w:val="single" w:sz="4" w:space="0" w:color="auto"/>
+          <w:insideH w:val="single" w:sz="4" w:space="0" w:color="auto"/>
+          <w:insideV w:val="single" w:sz="4" w:space="0" w:color="auto"/>
+        </w:tblBorders>
+        <w:tblLook w:val="04A0" w:firstRow="1" w:lastRow="0" w:firstColumn="1" w:lastColumn="0" w:noHBand="0" w:noVBand="1"/>
+      </w:tblPr>
+      <w:tblGrid>
+        <w:gridCol w:w="2268"/>
+        <w:gridCol w:w="1701"/>
+        <w:gridCol w:w="1701"/>
+        <w:gridCol w:w="1701"/>
+        <w:gridCol w:w="1701"/>
+      </w:tblGrid>
+      <w:tr>
+        <w:trPr>
+          <w:trHeight w:val="567"/>
+          <w:jc w:val="center"/>
+        </w:trPr>
+        <w:tc>
+          <w:tcPr>
+            <w:tcW w:w="2268" w:type="dxa"/>
+            <w:shd w:val="clear" w:color="auto" w:fill="auto"/>
+            <w:vAlign w:val="center"/>
+          </w:tcPr>
+          <w:p>
+            <w:pPr>
+              <w:pStyle w:val="Maebezodstpu"/>
+              <w:rPr>
+                <w:b/>
+                <w:bCs/>
+              </w:rPr>
+            </w:pPr>
+            <w:r>
+              <w:rPr>
+                <w:b/>
+                <w:bCs/>
+              </w:rPr>
+              <w:t>Metoda</w:t>
+            </w:r>
+          </w:p>
+        </w:tc>
+        <w:tc>
+          <w:tcPr>
+            <w:tcW w:w="1701" w:type="dxa"/>
+            <w:shd w:val="clear" w:color="auto" w:fill="auto"/>
+            <w:vAlign w:val="center"/>
+          </w:tcPr>
+          <w:p>
+            <w:pPr>
+              <w:pStyle w:val="Maebezodstpu"/>
+              <w:rPr>
+                <w:b/>
+                <w:bCs/>
+              </w:rPr>
+            </w:pPr>
+            <w:r>
+              <w:rPr>
+                <w:b/>
+                <w:bCs/>
+              </w:rPr>
+              <w:t>Pierwsza cecha</w:t>
+            </w:r>
+          </w:p>
+        </w:tc>
+        <w:tc>
+          <w:tcPr>
+            <w:tcW w:w="1701" w:type="dxa"/>
+            <w:shd w:val="clear" w:color="auto" w:fill="auto"/>
+            <w:vAlign w:val="center"/>
+          </w:tcPr>
+          <w:p>
+            <w:pPr>
+              <w:pStyle w:val="Maebezodstpu"/>
+              <w:rPr>
+                <w:b/>
+                <w:bCs/>
+              </w:rPr>
+            </w:pPr>
+            <w:r>
+              <w:rPr>
+                <w:b/>
+                <w:bCs/>
+              </w:rPr>
+              <w:t>Wartość pierwszej cechy</w:t>
+            </w:r>
+          </w:p>
+        </w:tc>
+        <w:tc>
+          <w:tcPr>
+            <w:tcW w:w="1701" w:type="dxa"/>
+            <w:shd w:val="clear" w:color="auto" w:fill="auto"/>
+            <w:vAlign w:val="center"/>
+          </w:tcPr>
+          <w:p>
+            <w:pPr>
+              <w:pStyle w:val="Maebezodstpu"/>
+              <w:rPr>
+                <w:b/>
+                <w:bCs/>
+              </w:rPr>
+            </w:pPr>
+            <w:r>
+              <w:rPr>
+                <w:b/>
+                <w:bCs/>
+              </w:rPr>
+              <w:t>Druga cecha</w:t>
+            </w:r>
+          </w:p>
+        </w:tc>
+        <w:tc>
+          <w:tcPr>
+            <w:tcW w:w="1701" w:type="dxa"/>
+            <w:shd w:val="clear" w:color="auto" w:fill="auto"/>
+            <w:vAlign w:val="center"/>
+          </w:tcPr>
+          <w:p>
+            <w:pPr>
+              <w:pStyle w:val="Maebezodstpu"/>
+              <w:rPr>
+                <w:b/>
+                <w:bCs/>
+              </w:rPr>
+            </w:pPr>
+            <w:r>
+              <w:rPr>
+                <w:b/>
+                <w:bCs/>
+              </w:rPr>
+              <w:t>Wartość drugiej cechy</w:t>
+            </w:r>
+          </w:p>
+        </w:tc>
+      </w:tr>
+      <w:tr>
+        <w:trPr>
+          <w:trHeight w:val="340"/>
+          <w:jc w:val="center"/>
+        </w:trPr>
+        <w:tc>
+          <w:tcPr>
+            <w:tcW w:w="2268" w:type="dxa"/>
+            <w:shd w:val="clear" w:color="auto" w:fill="auto"/>
+            <w:vAlign w:val="center"/>
+          </w:tcPr>
+          <w:p>
+            <w:pPr>
+              <w:pStyle w:val="Maebezodstpu"/>
+            </w:pPr>
+            <w:r>
+              <w:t>Największa wariancja</w:t>
+            </w:r>
+          </w:p>
+        </w:tc>
+        <w:tc>
+          <w:tcPr>
+            <w:tcW w:w="1701" w:type="dxa"/>
+            <w:shd w:val="clear" w:color="auto" w:fill="auto"/>
+            <w:vAlign w:val="center"/>
+          </w:tcPr>
+          <w:p>
+            <w:pPr>
+              <w:pStyle w:val="Maebezodstpu"/>
+            </w:pPr>
+            <w:r>
+              <w:t>texture12</w:t>
+            </w:r>
+          </w:p>
+        </w:tc>
+        <w:tc>
+          <w:tcPr>
+            <w:tcW w:w="1701" w:type="dxa"/>
+            <w:shd w:val="clear" w:color="auto" w:fill="auto"/>
+            <w:vAlign w:val="center"/>
+          </w:tcPr>
+          <w:p>
+            <w:pPr>
+              <w:pStyle w:val="Maebezodstpu"/>
+            </w:pPr>
+            <w:r>
+              <w:t>0.005</w:t>
+            </w:r>
+          </w:p>
+        </w:tc>
+        <w:tc>
+          <w:tcPr>
+            <w:tcW w:w="1701" w:type="dxa"/>
+            <w:shd w:val="clear" w:color="auto" w:fill="auto"/>
+            <w:vAlign w:val="center"/>
+          </w:tcPr>
+          <w:p>
+            <w:pPr>
+              <w:pStyle w:val="Maebezodstpu"/>
+            </w:pPr>
+            <w:r>
+              <w:t>texture15</w:t>
+            </w:r>
+          </w:p>
+        </w:tc>
+        <w:tc>
+          <w:tcPr>
+            <w:tcW w:w="1701" w:type="dxa"/>
+            <w:shd w:val="clear" w:color="auto" w:fill="auto"/>
+            <w:vAlign w:val="center"/>
+          </w:tcPr>
+          <w:p>
+            <w:pPr>
+              <w:pStyle w:val="Maebezodstpu"/>
+            </w:pPr>
+            <w:r>
+              <w:t>0.004</w:t>
+            </w:r>
+          </w:p>
+        </w:tc>
+      </w:tr>
+      <w:tr>
+        <w:trPr>
+          <w:trHeight w:val="340"/>
+          <w:jc w:val="center"/>
+        </w:trPr>
+        <w:tc>
+          <w:tcPr>
+            <w:tcW w:w="2268" w:type="dxa"/>
+            <w:shd w:val="clear" w:color="auto" w:fill="auto"/>
+            <w:vAlign w:val="center"/>
+          </w:tcPr>
+          <w:p>
+            <w:pPr>
+              <w:pStyle w:val="Maebezodstpu"/>
+            </w:pPr>
+            <w:r>
+              <w:t>Najmniejsza wariancja</w:t>
+            </w:r>
+          </w:p>
+        </w:tc>
+        <w:tc>
+          <w:tcPr>
+            <w:tcW w:w="1701" w:type="dxa"/>
+            <w:shd w:val="clear" w:color="auto" w:fill="auto"/>
+            <w:vAlign w:val="center"/>
+          </w:tcPr>
+          <w:p>
+            <w:pPr>
+              <w:pStyle w:val="Maebezodstpu"/>
+            </w:pPr>
+            <w:r>
+              <w:t>shape38</w:t>
+            </w:r>
+          </w:p>
+        </w:tc>
+        <w:tc>
+          <w:tcPr>
+            <w:tcW w:w="1701" w:type="dxa"/>
+            <w:shd w:val="clear" w:color="auto" w:fill="auto"/>
+            <w:vAlign w:val="center"/>
+          </w:tcPr>
+          <w:p>
+            <w:pPr>
+              <w:pStyle w:val="Maebezodstpu"/>
+            </w:pPr>
+            <w:r>
+              <w:t>5.737e-8</w:t>
+            </w:r>
+          </w:p>
+        </w:tc>
+        <w:tc>
+          <w:tcPr>
+            <w:tcW w:w="1701" w:type="dxa"/>
+            <w:shd w:val="clear" w:color="auto" w:fill="auto"/>
+            <w:vAlign w:val="center"/>
+          </w:tcPr>
+          <w:p>
+            <w:pPr>
+              <w:pStyle w:val="Maebezodstpu"/>
+            </w:pPr>
+            <w:r>
+              <w:t>shape37</w:t>
+            </w:r>
+          </w:p>
+        </w:tc>
+        <w:tc>
+          <w:tcPr>
+            <w:tcW w:w="1701" w:type="dxa"/>
+            <w:shd w:val="clear" w:color="auto" w:fill="auto"/>
+            <w:vAlign w:val="center"/>
+          </w:tcPr>
+          <w:p>
+            <w:pPr>
+              <w:pStyle w:val="Maebezodstpu"/>
+            </w:pPr>
+            <w:r>
+              <w:t>5.842e-8</w:t>
+            </w:r>
+          </w:p>
+        </w:tc>
+      </w:tr>
+      <w:tr>
+        <w:trPr>
+          <w:trHeight w:val="340"/>
+          <w:jc w:val="center"/>
+        </w:trPr>
+        <w:tc>
+          <w:tcPr>
+            <w:tcW w:w="2268" w:type="dxa"/>
+            <w:shd w:val="clear" w:color="auto" w:fill="auto"/>
+            <w:vAlign w:val="center"/>
+          </w:tcPr>
+          <w:p>
+            <w:pPr>
+              <w:pStyle w:val="Maebezodstpu"/>
+            </w:pPr>
+            <w:r>
+              <w:t>Test niezależności Chi-kwadrat</w:t>
+            </w:r>
+          </w:p>
+        </w:tc>
+        <w:tc>
+          <w:tcPr>
+            <w:tcW w:w="1701" w:type="dxa"/>
+            <w:shd w:val="clear" w:color="auto" w:fill="auto"/>
+            <w:vAlign w:val="center"/>
+          </w:tcPr>
+          <w:p>
+            <w:pPr>
+              <w:pStyle w:val="Maebezodstpu"/>
+            </w:pPr>
+            <w:r>
+              <w:t>texture15</w:t>
+            </w:r>
+          </w:p>
+        </w:tc>
+        <w:tc>
+          <w:tcPr>
+            <w:tcW w:w="1701" w:type="dxa"/>
+            <w:shd w:val="clear" w:color="auto" w:fill="auto"/>
+            <w:vAlign w:val="center"/>
+          </w:tcPr>
+          <w:p>
+            <w:pPr>
+              <w:pStyle w:val="Maebezodstpu"/>
+            </w:pPr>
+            <w:r>
+              <w:t>203.18</w:t>
+            </w:r>
+            <w:r>
+              <w:t>7</w:t>
+            </w:r>
+          </w:p>
+        </w:tc>
+        <w:tc>
+          <w:tcPr>
+            <w:tcW w:w="1701" w:type="dxa"/>
+            <w:shd w:val="clear" w:color="auto" w:fill="auto"/>
+            <w:vAlign w:val="center"/>
+          </w:tcPr>
+          <w:p>
+            <w:pPr>
+              <w:pStyle w:val="Maebezodstpu"/>
+            </w:pPr>
+            <w:r>
+              <w:t>texture60</w:t>
+            </w:r>
+          </w:p>
+        </w:tc>
+        <w:tc>
+          <w:tcPr>
+            <w:tcW w:w="1701" w:type="dxa"/>
+            <w:shd w:val="clear" w:color="auto" w:fill="auto"/>
+            <w:vAlign w:val="center"/>
+          </w:tcPr>
+          <w:p>
+            <w:pPr>
+              <w:pStyle w:val="Maebezodstpu"/>
+            </w:pPr>
+            <w:r>
+              <w:t>166.84</w:t>
+            </w:r>
+            <w:r>
+              <w:t>1</w:t>
+            </w:r>
+          </w:p>
+        </w:tc>
+      </w:tr>
+    </w:tbl>
+    <w:p/>
+    <w:p>
+      <w:r>
+        <w:lastRenderedPageBreak/>
+        <w:t>Tabela 1 przedstawia cechy do których został zredukowany zbiór danych przy wykorzystaniu danej metody.</w:t>
+      </w:r>
+    </w:p>
+    <w:p>
+      <w:pPr>
+        <w:jc w:val="center"/>
+      </w:pPr>
+      <w:r>
+        <w:pict w14:anchorId="5D08554E">
+          <v:shapetype id="_x0000_t75" coordsize="21600,21600" o:spt="75" o:preferrelative="t" path="m@4@5l@4@11@9@11@9@5xe" filled="f" stroked="f">
+            <v:stroke joinstyle="miter"/>
+            <v:formulas>
+              <v:f eqn="if lineDrawn pixelLineWidth 0"/>
+              <v:f eqn="sum @0 1 0"/>
+              <v:f eqn="sum 0 0 @1"/>
+              <v:f eqn="prod @2 1 2"/>
+              <v:f eqn="prod @3 21600 pixelWidth"/>
+              <v:f eqn="prod @3 21600 pixelHeight"/>
+              <v:f eqn="sum @0 0 1"/>
+              <v:f eqn="prod @6 1 2"/>
+              <v:f eqn="prod @7 21600 pixelWidth"/>
+              <v:f eqn="sum @8 21600 0"/>
+              <v:f eqn="prod @7 21600 pixelHeight"/>
+              <v:f eqn="sum @10 21600 0"/>
+            </v:formulas>
+            <v:path o:extrusionok="f" gradientshapeok="t" o:connecttype="rect"/>
+            <o:lock v:ext="edit" aspectratio="t"/>
+          </v:shapetype>
+          <v:shape id="_x0000_i1028" type="#_x0000_t75" style="width:321.2pt;height:244.8pt">
+            <v:imagedata r:id="rId7" o:title=""/>
+          </v:shape>
+        </w:pict>
+      </w:r>
+    </w:p>
+    <w:p>
+      <w:pPr>
+        <w:jc w:val="center"/>
+      </w:pPr>
+      <w:r>
+        <w:rPr>
+          <w:b/>
+          <w:bCs/>
+        </w:rPr>
+        <w:t>Rysunek 1</w:t>
+      </w:r>
+      <w:r>
+        <w:t xml:space="preserve">. Dokładność dla </w:t>
+      </w:r>
+      <w:r>
+        <w:t>n</w:t>
+      </w:r>
+      <w:r>
+        <w:t>aiwn</w:t>
+      </w:r>
+      <w:r>
+        <w:t>ego</w:t>
+      </w:r>
+      <w:r>
+        <w:t xml:space="preserve"> klasyfikator</w:t>
+      </w:r>
+      <w:r>
+        <w:t>a</w:t>
+      </w:r>
+      <w:r>
+        <w:t xml:space="preserve"> Bayesa</w:t>
+      </w:r>
+      <w:r>
+        <w:t>,</w:t>
+      </w:r>
+      <w:r>
+        <w:br/>
+        <w:t>dla pełnego oraz zredukowanego zbiorów danych</w:t>
+      </w:r>
+    </w:p>
+    <w:p>
+      <w:pPr>
+        <w:jc w:val="center"/>
+      </w:pPr>
+    </w:p>
+    <w:p>
+      <w:pPr>
+        <w:jc w:val="left"/>
+      </w:pPr>
+      <w:r>
+        <w:t>Dwa trzy zdania o wynikach.</w:t>
       </w:r>
     </w:p>
     <w:sectPr>
@@ -1461,6 +2122,31 @@
       <w:u w:val="single"/>
     </w:rPr>
   </w:style>
+  <w:style w:type="paragraph" w:customStyle="1" w:styleId="Maebezodstpu">
+    <w:name w:val="Małe bez odstępu"/>
+    <w:basedOn w:val="Bezodstpw"/>
+    <w:link w:val="MaebezodstpuZnak"/>
+    <w:qFormat/>
+    <w:rsid w:val="00CC4F10"/>
+    <w:pPr>
+      <w:jc w:val="center"/>
+    </w:pPr>
+    <w:rPr>
+      <w:sz w:val="16"/>
+      <w:szCs w:val="16"/>
+    </w:rPr>
+  </w:style>
+  <w:style w:type="character" w:customStyle="1" w:styleId="MaebezodstpuZnak">
+    <w:name w:val="Małe bez odstępu Znak"/>
+    <w:link w:val="Maebezodstpu"/>
+    <w:rsid w:val="00CC4F10"/>
+    <w:rPr>
+      <w:rFonts w:ascii="LM Roman 10" w:eastAsia="Courier10 BT" w:hAnsi="LM Roman 10" w:cs="Courier10 BT"/>
+      <w:sz w:val="16"/>
+      <w:szCs w:val="16"/>
+      <w:lang w:eastAsia="zh-CN"/>
+    </w:rPr>
+  </w:style>
 </w:styles>
 </file>
 
@@ -1764,7 +2450,7 @@
 </file>
 
 <file path=customXml/itemProps1.xml><?xml version="1.0" encoding="utf-8"?>
-<ds:datastoreItem xmlns:ds="http://schemas.openxmlformats.org/officeDocument/2006/customXml" ds:itemID="{1F56A671-8347-4EF0-B26C-0F3EE61D9A38}">
+<ds:datastoreItem xmlns:ds="http://schemas.openxmlformats.org/officeDocument/2006/customXml" ds:itemID="{08FFAB87-C2DA-47CA-8090-1639C8ADFDEF}">
   <ds:schemaRefs>
     <ds:schemaRef ds:uri="http://schemas.openxmlformats.org/officeDocument/2006/bibliography"/>
   </ds:schemaRefs>

</xml_diff>